<commit_message>
Added an example for the unnested dataset and a few other things
</commit_message>
<xml_diff>
--- a/others/new dictionary.docx
+++ b/others/new dictionary.docx
@@ -68,12 +68,14 @@
                 <w:lang w:val="pt-BR"/>
               </w:rPr>
             </w:pPr>
+            <w:proofErr w:type="spellStart"/>
             <w:r>
               <w:rPr>
                 <w:lang w:val="pt-BR"/>
               </w:rPr>
               <w:t>Definition</w:t>
             </w:r>
+            <w:proofErr w:type="spellEnd"/>
           </w:p>
         </w:tc>
         <w:tc>
@@ -118,12 +120,14 @@
                 <w:lang w:val="pt-BR"/>
               </w:rPr>
             </w:pPr>
+            <w:proofErr w:type="spellStart"/>
             <w:r>
               <w:rPr>
                 <w:lang w:val="pt-BR"/>
               </w:rPr>
               <w:t>Sovereignty</w:t>
             </w:r>
+            <w:proofErr w:type="spellEnd"/>
           </w:p>
         </w:tc>
         <w:tc>
@@ -334,12 +338,14 @@
                 <w:lang w:val="pt-BR"/>
               </w:rPr>
             </w:pPr>
+            <w:proofErr w:type="spellStart"/>
             <w:r>
               <w:rPr>
                 <w:lang w:val="pt-BR"/>
               </w:rPr>
               <w:t>Development</w:t>
             </w:r>
+            <w:proofErr w:type="spellEnd"/>
           </w:p>
         </w:tc>
         <w:tc>
@@ -390,12 +396,28 @@
                 <w:lang w:val="pt-BR"/>
               </w:rPr>
             </w:pPr>
-            <w:r>
-              <w:rPr>
-                <w:lang w:val="pt-BR"/>
-              </w:rPr>
-              <w:t>Hidroeletrica/ hidreletrica</w:t>
-            </w:r>
+            <w:proofErr w:type="spellStart"/>
+            <w:r>
+              <w:rPr>
+                <w:lang w:val="pt-BR"/>
+              </w:rPr>
+              <w:t>Hidroeletrica</w:t>
+            </w:r>
+            <w:proofErr w:type="spellEnd"/>
+            <w:r>
+              <w:rPr>
+                <w:lang w:val="pt-BR"/>
+              </w:rPr>
+              <w:t xml:space="preserve">/ </w:t>
+            </w:r>
+            <w:proofErr w:type="spellStart"/>
+            <w:r>
+              <w:rPr>
+                <w:lang w:val="pt-BR"/>
+              </w:rPr>
+              <w:t>hidreletrica</w:t>
+            </w:r>
+            <w:proofErr w:type="spellEnd"/>
           </w:p>
           <w:p>
             <w:pPr>
@@ -713,6 +735,7 @@
                 <w:lang w:val="pt-BR"/>
               </w:rPr>
             </w:pPr>
+            <w:proofErr w:type="spellStart"/>
             <w:r>
               <w:rPr>
                 <w:lang w:val="pt-BR"/>
@@ -720,6 +743,7 @@
               <w:lastRenderedPageBreak/>
               <w:t>Conservation</w:t>
             </w:r>
+            <w:proofErr w:type="spellEnd"/>
           </w:p>
         </w:tc>
         <w:tc>
@@ -809,12 +833,14 @@
                 <w:lang w:val="pt-BR"/>
               </w:rPr>
             </w:pPr>
+            <w:proofErr w:type="spellStart"/>
             <w:r>
               <w:rPr>
                 <w:lang w:val="pt-BR"/>
               </w:rPr>
               <w:t>Sustentavel</w:t>
             </w:r>
+            <w:proofErr w:type="spellEnd"/>
           </w:p>
           <w:p>
             <w:pPr>
@@ -1020,8 +1046,33 @@
           <w:sz w:val="20"/>
           <w:szCs w:val="20"/>
         </w:rPr>
-        <w:t>- remove ‘nossa’ from sovereignty;</w:t>
-      </w:r>
+        <w:t>- remove ‘</w:t>
+      </w:r>
+      <w:proofErr w:type="spellStart"/>
+      <w:r>
+        <w:rPr>
+          <w:sz w:val="20"/>
+          <w:szCs w:val="20"/>
+        </w:rPr>
+        <w:t>nossa</w:t>
+      </w:r>
+      <w:proofErr w:type="spellEnd"/>
+      <w:r>
+        <w:rPr>
+          <w:sz w:val="20"/>
+          <w:szCs w:val="20"/>
+        </w:rPr>
+        <w:t xml:space="preserve">’ from </w:t>
+      </w:r>
+      <w:proofErr w:type="gramStart"/>
+      <w:r>
+        <w:rPr>
+          <w:sz w:val="20"/>
+          <w:szCs w:val="20"/>
+        </w:rPr>
+        <w:t>sovereignty;</w:t>
+      </w:r>
+      <w:proofErr w:type="gramEnd"/>
     </w:p>
     <w:p>
       <w:pPr>
@@ -1032,7 +1083,23 @@
           <w:sz w:val="20"/>
           <w:szCs w:val="20"/>
         </w:rPr>
-        <w:t>- add a bunch of words to development, also covering social aspects (we can break down in two sub-types, but I’m more in favour of a broader conceptualization for parsimony)</w:t>
+        <w:t xml:space="preserve">- add a bunch of words to development, also covering social aspects (we can break down in two sub-types, but I’m more in </w:t>
+      </w:r>
+      <w:proofErr w:type="spellStart"/>
+      <w:r>
+        <w:rPr>
+          <w:sz w:val="20"/>
+          <w:szCs w:val="20"/>
+        </w:rPr>
+        <w:t>favour</w:t>
+      </w:r>
+      <w:proofErr w:type="spellEnd"/>
+      <w:r>
+        <w:rPr>
+          <w:sz w:val="20"/>
+          <w:szCs w:val="20"/>
+        </w:rPr>
+        <w:t xml:space="preserve"> of a broader conceptualization for parsimony)</w:t>
       </w:r>
     </w:p>
     <w:p>
@@ -1072,15 +1139,79 @@
           <w:szCs w:val="20"/>
         </w:rPr>
         <w:cr/>
-        <w:t>- sometimes context assigned as amazon because president mentions governor or someone else in the long list of people he’s refering to in the beginning of the speech. If we spread context, probably we solve this issue.</w:t>
-      </w:r>
+        <w:t xml:space="preserve">- sometimes context assigned as amazon because president mentions governor or someone else in the long list of </w:t>
+      </w:r>
+      <w:proofErr w:type="gramStart"/>
       <w:r>
         <w:rPr>
           <w:sz w:val="20"/>
           <w:szCs w:val="20"/>
         </w:rPr>
+        <w:t>people</w:t>
+      </w:r>
+      <w:proofErr w:type="gramEnd"/>
+      <w:r>
+        <w:rPr>
+          <w:sz w:val="20"/>
+          <w:szCs w:val="20"/>
+        </w:rPr>
+        <w:t xml:space="preserve"> he’s </w:t>
+      </w:r>
+      <w:proofErr w:type="spellStart"/>
+      <w:r>
+        <w:rPr>
+          <w:sz w:val="20"/>
+          <w:szCs w:val="20"/>
+        </w:rPr>
+        <w:t>refering</w:t>
+      </w:r>
+      <w:proofErr w:type="spellEnd"/>
+      <w:r>
+        <w:rPr>
+          <w:sz w:val="20"/>
+          <w:szCs w:val="20"/>
+        </w:rPr>
+        <w:t xml:space="preserve"> to in the beginning of the speech. If we spread context, probably we solve this issue.</w:t>
+      </w:r>
+      <w:r>
+        <w:rPr>
+          <w:sz w:val="20"/>
+          <w:szCs w:val="20"/>
+        </w:rPr>
         <w:cr/>
-        <w:t>- found a speech in english by dilma in the random sample, not sure why</w:t>
+        <w:t xml:space="preserve">- found a speech in </w:t>
+      </w:r>
+      <w:proofErr w:type="spellStart"/>
+      <w:r>
+        <w:rPr>
+          <w:sz w:val="20"/>
+          <w:szCs w:val="20"/>
+        </w:rPr>
+        <w:t>english</w:t>
+      </w:r>
+      <w:proofErr w:type="spellEnd"/>
+      <w:r>
+        <w:rPr>
+          <w:sz w:val="20"/>
+          <w:szCs w:val="20"/>
+        </w:rPr>
+        <w:t xml:space="preserve"> by </w:t>
+      </w:r>
+      <w:proofErr w:type="spellStart"/>
+      <w:r>
+        <w:rPr>
+          <w:sz w:val="20"/>
+          <w:szCs w:val="20"/>
+        </w:rPr>
+        <w:t>dilma</w:t>
+      </w:r>
+      <w:proofErr w:type="spellEnd"/>
+      <w:r>
+        <w:rPr>
+          <w:sz w:val="20"/>
+          <w:szCs w:val="20"/>
+        </w:rPr>
+        <w:t xml:space="preserve"> in the random sample, not sure why</w:t>
       </w:r>
     </w:p>
   </w:comment>
@@ -1305,7 +1436,7 @@
         <w:rFonts w:asciiTheme="minorHAnsi" w:eastAsiaTheme="minorHAnsi" w:hAnsiTheme="minorHAnsi" w:cstheme="minorBidi"/>
         <w:sz w:val="24"/>
         <w:szCs w:val="24"/>
-        <w:lang w:val="en-CH" w:eastAsia="en-US" w:bidi="ar-SA"/>
+        <w:lang w:eastAsia="en-US" w:bidi="ar-SA"/>
       </w:rPr>
     </w:rPrDefault>
     <w:pPrDefault/>

</xml_diff>